<commit_message>
module-17 updated on 18.4.22 at 1:23am from home
</commit_message>
<xml_diff>
--- a/module-17/module-17.docx
+++ b/module-17/module-17.docx
@@ -1,6 +1,6 @@
 
 <file path=word/document.xml><?xml version="1.0" encoding="utf-8"?>
-<w:document xmlns:wpc="http://schemas.microsoft.com/office/word/2010/wordprocessingCanvas" xmlns:cx="http://schemas.microsoft.com/office/drawing/2014/chartex" xmlns:cx1="http://schemas.microsoft.com/office/drawing/2015/9/8/chartex" xmlns:cx2="http://schemas.microsoft.com/office/drawing/2015/10/21/chartex" xmlns:cx3="http://schemas.microsoft.com/office/drawing/2016/5/9/chartex" xmlns:cx4="http://schemas.microsoft.com/office/drawing/2016/5/10/chartex" xmlns:cx5="http://schemas.microsoft.com/office/drawing/2016/5/11/chartex" xmlns:cx6="http://schemas.microsoft.com/office/drawing/2016/5/12/chartex" xmlns:cx7="http://schemas.microsoft.com/office/drawing/2016/5/13/chartex" xmlns:cx8="http://schemas.microsoft.com/office/drawing/2016/5/14/chartex" xmlns:mc="http://schemas.openxmlformats.org/markup-compatibility/2006" xmlns:aink="http://schemas.microsoft.com/office/drawing/2016/ink" xmlns:am3d="http://schemas.microsoft.com/office/drawing/2017/model3d" xmlns:o="urn:schemas-microsoft-com:office:office" xmlns:oel="http://schemas.microsoft.com/office/2019/extlst" xmlns:r="http://schemas.openxmlformats.org/officeDocument/2006/relationships" xmlns:m="http://schemas.openxmlformats.org/officeDocument/2006/math" xmlns:v="urn:schemas-microsoft-com:vml" xmlns:wp14="http://schemas.microsoft.com/office/word/2010/wordprocessingDrawing" xmlns:wp="http://schemas.openxmlformats.org/drawingml/2006/wordprocessingDrawing" xmlns:w10="urn:schemas-microsoft-com:office:word" xmlns:w="http://schemas.openxmlformats.org/wordprocessingml/2006/main" xmlns:w14="http://schemas.microsoft.com/office/word/2010/wordml" xmlns:w15="http://schemas.microsoft.com/office/word/2012/wordml" xmlns:w16cex="http://schemas.microsoft.com/office/word/2018/wordml/cex" xmlns:w16cid="http://schemas.microsoft.com/office/word/2016/wordml/cid" xmlns:w16="http://schemas.microsoft.com/office/word/2018/wordml" xmlns:w16sdtdh="http://schemas.microsoft.com/office/word/2020/wordml/sdtdatahash" xmlns:w16se="http://schemas.microsoft.com/office/word/2015/wordml/symex" xmlns:wpg="http://schemas.microsoft.com/office/word/2010/wordprocessingGroup" xmlns:wpi="http://schemas.microsoft.com/office/word/2010/wordprocessingInk" xmlns:wne="http://schemas.microsoft.com/office/word/2006/wordml" xmlns:wps="http://schemas.microsoft.com/office/word/2010/wordprocessingShape" mc:Ignorable="w14 w15 w16se w16cid w16 w16cex w16sdtdh wp14">
+<w:document xmlns:wpc="http://schemas.microsoft.com/office/word/2010/wordprocessingCanvas" xmlns:cx="http://schemas.microsoft.com/office/drawing/2014/chartex" xmlns:cx1="http://schemas.microsoft.com/office/drawing/2015/9/8/chartex" xmlns:cx2="http://schemas.microsoft.com/office/drawing/2015/10/21/chartex" xmlns:cx3="http://schemas.microsoft.com/office/drawing/2016/5/9/chartex" xmlns:cx4="http://schemas.microsoft.com/office/drawing/2016/5/10/chartex" xmlns:cx5="http://schemas.microsoft.com/office/drawing/2016/5/11/chartex" xmlns:cx6="http://schemas.microsoft.com/office/drawing/2016/5/12/chartex" xmlns:cx7="http://schemas.microsoft.com/office/drawing/2016/5/13/chartex" xmlns:cx8="http://schemas.microsoft.com/office/drawing/2016/5/14/chartex" xmlns:mc="http://schemas.openxmlformats.org/markup-compatibility/2006" xmlns:aink="http://schemas.microsoft.com/office/drawing/2016/ink" xmlns:am3d="http://schemas.microsoft.com/office/drawing/2017/model3d" xmlns:o="urn:schemas-microsoft-com:office:office" xmlns:oel="http://schemas.microsoft.com/office/2019/extlst" xmlns:r="http://schemas.openxmlformats.org/officeDocument/2006/relationships" xmlns:m="http://schemas.openxmlformats.org/officeDocument/2006/math" xmlns:v="urn:schemas-microsoft-com:vml" xmlns:wp14="http://schemas.microsoft.com/office/word/2010/wordprocessingDrawing" xmlns:wp="http://schemas.openxmlformats.org/drawingml/2006/wordprocessingDrawing" xmlns:w10="urn:schemas-microsoft-com:office:word" xmlns:w="http://schemas.openxmlformats.org/wordprocessingml/2006/main" xmlns:w14="http://schemas.microsoft.com/office/word/2010/wordml" xmlns:w15="http://schemas.microsoft.com/office/word/2012/wordml" xmlns:w16cex="http://schemas.microsoft.com/office/word/2018/wordml/cex" xmlns:w16cid="http://schemas.microsoft.com/office/word/2016/wordml/cid" xmlns:w16="http://schemas.microsoft.com/office/word/2018/wordml" xmlns:w16du="http://schemas.microsoft.com/office/word/2023/wordml/word16du" xmlns:w16sdtdh="http://schemas.microsoft.com/office/word/2020/wordml/sdtdatahash" xmlns:w16se="http://schemas.microsoft.com/office/word/2015/wordml/symex" xmlns:wpg="http://schemas.microsoft.com/office/word/2010/wordprocessingGroup" xmlns:wpi="http://schemas.microsoft.com/office/word/2010/wordprocessingInk" xmlns:wne="http://schemas.microsoft.com/office/word/2006/wordml" xmlns:wps="http://schemas.microsoft.com/office/word/2010/wordprocessingShape" mc:Ignorable="w14 w15 w16se w16cid w16 w16cex w16sdtdh wp14">
   <w:body>
     <w:p>
       <w:pPr>
@@ -36,37 +36,44 @@
           <w:sz w:val="28"/>
           <w:szCs w:val="28"/>
         </w:rPr>
+        <w:t>7</w:t>
+      </w:r>
+    </w:p>
+    <w:p>
+      <w:pPr>
+        <w:spacing w:after="0" w:line="276" w:lineRule="auto"/>
+        <w:rPr>
+          <w:sz w:val="24"/>
+          <w:szCs w:val="24"/>
+        </w:rPr>
+      </w:pPr>
+      <w:r>
+        <w:rPr>
+          <w:sz w:val="24"/>
+          <w:szCs w:val="24"/>
+        </w:rPr>
+        <w:t>[module</w:t>
+      </w:r>
+      <w:r>
+        <w:rPr>
+          <w:sz w:val="24"/>
+          <w:szCs w:val="24"/>
+        </w:rPr>
+        <w:t>-</w:t>
+      </w:r>
+      <w:r>
+        <w:rPr>
+          <w:sz w:val="24"/>
+          <w:szCs w:val="24"/>
+        </w:rPr>
         <w:t>1</w:t>
       </w:r>
-    </w:p>
-    <w:p>
-      <w:pPr>
-        <w:spacing w:after="0" w:line="276" w:lineRule="auto"/>
-        <w:rPr>
-          <w:sz w:val="24"/>
-          <w:szCs w:val="24"/>
-        </w:rPr>
-      </w:pPr>
-      <w:r>
-        <w:rPr>
-          <w:sz w:val="24"/>
-          <w:szCs w:val="24"/>
-        </w:rPr>
-        <w:t>[module</w:t>
-      </w:r>
-      <w:r>
-        <w:rPr>
-          <w:sz w:val="24"/>
-          <w:szCs w:val="24"/>
-        </w:rPr>
-        <w:t>-</w:t>
-      </w:r>
-      <w:r>
-        <w:rPr>
-          <w:sz w:val="24"/>
-          <w:szCs w:val="24"/>
-        </w:rPr>
-        <w:t>11</w:t>
+      <w:r>
+        <w:rPr>
+          <w:sz w:val="24"/>
+          <w:szCs w:val="24"/>
+        </w:rPr>
+        <w:t>7</w:t>
       </w:r>
       <w:r>
         <w:rPr>
@@ -87,7 +94,28 @@
           <w:sz w:val="24"/>
           <w:szCs w:val="24"/>
         </w:rPr>
-        <w:t>practice project, building a food order app</w:t>
+        <w:t>Adding http and forms</w:t>
+      </w:r>
+      <w:r>
+        <w:rPr>
+          <w:sz w:val="24"/>
+          <w:szCs w:val="24"/>
+        </w:rPr>
+        <w:t xml:space="preserve"> </w:t>
+      </w:r>
+      <w:r>
+        <w:rPr>
+          <w:sz w:val="24"/>
+          <w:szCs w:val="24"/>
+        </w:rPr>
+        <w:t xml:space="preserve">to </w:t>
+      </w:r>
+      <w:r>
+        <w:rPr>
+          <w:sz w:val="24"/>
+          <w:szCs w:val="24"/>
+        </w:rPr>
+        <w:t>food order app</w:t>
       </w:r>
       <w:r>
         <w:rPr>
@@ -96,83 +124,185 @@
         </w:rPr>
         <w:t>.</w:t>
       </w:r>
-    </w:p>
-    <w:p>
-      <w:pPr>
-        <w:spacing w:after="0" w:line="276" w:lineRule="auto"/>
-        <w:rPr>
-          <w:sz w:val="24"/>
-          <w:szCs w:val="24"/>
-        </w:rPr>
-      </w:pPr>
-      <w:r>
-        <w:rPr>
-          <w:sz w:val="24"/>
-          <w:szCs w:val="24"/>
-        </w:rPr>
-        <w:t xml:space="preserve">Project Name: </w:t>
-      </w:r>
-      <w:r>
-        <w:rPr>
-          <w:sz w:val="24"/>
-          <w:szCs w:val="24"/>
-        </w:rPr>
-        <w:t>Building a food order app.</w:t>
-      </w:r>
-    </w:p>
-    <w:p>
-      <w:pPr>
-        <w:spacing w:after="0" w:line="276" w:lineRule="auto"/>
-        <w:rPr>
-          <w:sz w:val="24"/>
-          <w:szCs w:val="24"/>
-        </w:rPr>
-      </w:pPr>
-      <w:r>
-        <w:rPr>
-          <w:sz w:val="24"/>
-          <w:szCs w:val="24"/>
-        </w:rPr>
-        <w:t>Description: food order app shows available meals to the customers. Customers can add or remove meal items to the cart &amp; see the total expense.</w:t>
-      </w:r>
-      <w:r>
-        <w:rPr>
-          <w:sz w:val="24"/>
-          <w:szCs w:val="24"/>
-        </w:rPr>
-        <w:br/>
-      </w:r>
-      <w:r>
-        <w:rPr>
-          <w:sz w:val="24"/>
-          <w:szCs w:val="24"/>
-        </w:rPr>
-        <w:br/>
-      </w:r>
-      <w:r>
-        <w:rPr>
-          <w:sz w:val="24"/>
-          <w:szCs w:val="24"/>
-        </w:rPr>
-        <w:t xml:space="preserve"> useReducer </w:t>
-      </w:r>
-      <w:r>
-        <w:rPr>
-          <w:sz w:val="24"/>
-          <w:szCs w:val="24"/>
-        </w:rPr>
-        <w:t xml:space="preserve">is used here to update the cart </w:t>
-      </w:r>
-      <w:r>
-        <w:rPr>
-          <w:sz w:val="24"/>
-          <w:szCs w:val="24"/>
-        </w:rPr>
-        <w:t>&amp;</w:t>
-      </w:r>
-    </w:p>
-    <w:p>
-      <w:pPr>
+      <w:r>
+        <w:rPr>
+          <w:sz w:val="24"/>
+          <w:szCs w:val="24"/>
+        </w:rPr>
+        <w:t>]</w:t>
+      </w:r>
+    </w:p>
+    <w:p>
+      <w:pPr>
+        <w:spacing w:after="0" w:line="276" w:lineRule="auto"/>
+        <w:rPr>
+          <w:sz w:val="24"/>
+          <w:szCs w:val="24"/>
+        </w:rPr>
+      </w:pPr>
+    </w:p>
+    <w:p>
+      <w:pPr>
+        <w:pBdr>
+          <w:bottom w:val="single" w:sz="6" w:space="1" w:color="auto"/>
+        </w:pBdr>
+        <w:spacing w:after="0" w:line="276" w:lineRule="auto"/>
+        <w:rPr>
+          <w:sz w:val="24"/>
+          <w:szCs w:val="24"/>
+        </w:rPr>
+      </w:pPr>
+      <w:r>
+        <w:rPr>
+          <w:sz w:val="24"/>
+          <w:szCs w:val="24"/>
+        </w:rPr>
+        <w:t>Project Name: Building a food order app.</w:t>
+      </w:r>
+    </w:p>
+    <w:p>
+      <w:pPr>
+        <w:pBdr>
+          <w:bottom w:val="single" w:sz="6" w:space="1" w:color="auto"/>
+        </w:pBdr>
+        <w:spacing w:after="0" w:line="276" w:lineRule="auto"/>
+        <w:rPr>
+          <w:sz w:val="24"/>
+          <w:szCs w:val="24"/>
+        </w:rPr>
+      </w:pPr>
+      <w:r>
+        <w:rPr>
+          <w:sz w:val="24"/>
+          <w:szCs w:val="24"/>
+        </w:rPr>
+        <w:t xml:space="preserve">Description: food order app shows available meals to the customers by fetching data from api. </w:t>
+      </w:r>
+    </w:p>
+    <w:p>
+      <w:pPr>
+        <w:pBdr>
+          <w:bottom w:val="single" w:sz="6" w:space="1" w:color="auto"/>
+        </w:pBdr>
+        <w:spacing w:after="0" w:line="276" w:lineRule="auto"/>
+        <w:rPr>
+          <w:sz w:val="24"/>
+          <w:szCs w:val="24"/>
+        </w:rPr>
+      </w:pPr>
+      <w:r>
+        <w:rPr>
+          <w:sz w:val="24"/>
+          <w:szCs w:val="24"/>
+        </w:rPr>
+        <w:t>Customers can add or remove meal items to the cart &amp; see the total expense.</w:t>
+      </w:r>
+    </w:p>
+    <w:p>
+      <w:pPr>
+        <w:pBdr>
+          <w:bottom w:val="single" w:sz="6" w:space="1" w:color="auto"/>
+        </w:pBdr>
+        <w:spacing w:after="0" w:line="276" w:lineRule="auto"/>
+        <w:rPr>
+          <w:sz w:val="24"/>
+          <w:szCs w:val="24"/>
+        </w:rPr>
+      </w:pPr>
+      <w:r>
+        <w:rPr>
+          <w:sz w:val="24"/>
+          <w:szCs w:val="24"/>
+        </w:rPr>
+        <w:t>Then, customer can confirm their order by user information &amp; information are saved in the database through api.</w:t>
+      </w:r>
+    </w:p>
+    <w:p>
+      <w:pPr>
+        <w:pBdr>
+          <w:bottom w:val="single" w:sz="6" w:space="1" w:color="auto"/>
+        </w:pBdr>
+        <w:spacing w:after="0" w:line="276" w:lineRule="auto"/>
+        <w:rPr>
+          <w:sz w:val="24"/>
+          <w:szCs w:val="24"/>
+        </w:rPr>
+      </w:pPr>
+    </w:p>
+    <w:p>
+      <w:pPr>
+        <w:pBdr>
+          <w:bottom w:val="single" w:sz="6" w:space="1" w:color="auto"/>
+        </w:pBdr>
+        <w:spacing w:after="0" w:line="276" w:lineRule="auto"/>
+        <w:rPr>
+          <w:sz w:val="24"/>
+          <w:szCs w:val="24"/>
+        </w:rPr>
+      </w:pPr>
+      <w:r>
+        <w:rPr>
+          <w:sz w:val="24"/>
+          <w:szCs w:val="24"/>
+        </w:rPr>
+        <w:t>api for fetching data: 'https://module-17-1-default-rtdb.firebaseio.com/meals.json'</w:t>
+      </w:r>
+    </w:p>
+    <w:p>
+      <w:pPr>
+        <w:pBdr>
+          <w:bottom w:val="single" w:sz="6" w:space="1" w:color="auto"/>
+        </w:pBdr>
+        <w:spacing w:after="0" w:line="276" w:lineRule="auto"/>
+        <w:rPr>
+          <w:sz w:val="24"/>
+          <w:szCs w:val="24"/>
+        </w:rPr>
+      </w:pPr>
+      <w:r>
+        <w:rPr>
+          <w:sz w:val="24"/>
+          <w:szCs w:val="24"/>
+        </w:rPr>
+        <w:t>api for user info &amp; food item: 'https://module-17-1-default-rtdb.firebaseio.com/orders.json'</w:t>
+      </w:r>
+    </w:p>
+    <w:p>
+      <w:pPr>
+        <w:pBdr>
+          <w:bottom w:val="single" w:sz="6" w:space="1" w:color="auto"/>
+        </w:pBdr>
+        <w:spacing w:after="0" w:line="276" w:lineRule="auto"/>
+        <w:rPr>
+          <w:sz w:val="24"/>
+          <w:szCs w:val="24"/>
+        </w:rPr>
+      </w:pPr>
+    </w:p>
+    <w:p>
+      <w:pPr>
+        <w:pBdr>
+          <w:bottom w:val="single" w:sz="6" w:space="1" w:color="auto"/>
+        </w:pBdr>
+        <w:spacing w:after="0" w:line="276" w:lineRule="auto"/>
+        <w:rPr>
+          <w:sz w:val="24"/>
+          <w:szCs w:val="24"/>
+        </w:rPr>
+      </w:pPr>
+      <w:r>
+        <w:rPr>
+          <w:sz w:val="24"/>
+          <w:szCs w:val="24"/>
+        </w:rPr>
+        <w:t>useReducer is used here to update the cart &amp;</w:t>
+      </w:r>
+    </w:p>
+    <w:p>
+      <w:pPr>
+        <w:pBdr>
+          <w:bottom w:val="single" w:sz="6" w:space="1" w:color="auto"/>
+        </w:pBdr>
         <w:spacing w:after="0" w:line="276" w:lineRule="auto"/>
         <w:rPr>
           <w:sz w:val="24"/>
@@ -222,52 +352,313 @@
           <w:sz w:val="24"/>
           <w:szCs w:val="24"/>
         </w:rPr>
-        <w:t>useEffect is used in the</w:t>
-      </w:r>
-      <w:r>
-        <w:rPr>
-          <w:sz w:val="24"/>
-          <w:szCs w:val="24"/>
-        </w:rPr>
-        <w:t xml:space="preserve"> </w:t>
-      </w:r>
-      <w:r>
-        <w:rPr>
-          <w:sz w:val="24"/>
-          <w:szCs w:val="24"/>
-        </w:rPr>
-        <w:t>header button</w:t>
-      </w:r>
-      <w:r>
-        <w:rPr>
-          <w:sz w:val="24"/>
-          <w:szCs w:val="24"/>
-        </w:rPr>
-        <w:t xml:space="preserve"> of navigation bar for a little bump when new item is added or removed.</w:t>
-      </w:r>
-    </w:p>
-    <w:p>
-      <w:pPr>
-        <w:spacing w:after="0" w:line="276" w:lineRule="auto"/>
-        <w:rPr>
-          <w:sz w:val="24"/>
-          <w:szCs w:val="24"/>
-        </w:rPr>
-      </w:pPr>
-    </w:p>
-    <w:p>
-      <w:pPr>
-        <w:spacing w:after="0" w:line="276" w:lineRule="auto"/>
-        <w:rPr>
-          <w:sz w:val="24"/>
-          <w:szCs w:val="24"/>
-        </w:rPr>
-      </w:pPr>
-      <w:r>
-        <w:rPr>
-          <w:sz w:val="24"/>
-          <w:szCs w:val="24"/>
-        </w:rPr>
+        <w:t>useEffect is used in the header button of navigation bar for a little bump when new item is added or removed.</w:t>
+      </w:r>
+    </w:p>
+    <w:p>
+      <w:pPr>
+        <w:pBdr>
+          <w:bottom w:val="single" w:sz="6" w:space="1" w:color="auto"/>
+        </w:pBdr>
+        <w:spacing w:after="0" w:line="276" w:lineRule="auto"/>
+        <w:rPr>
+          <w:sz w:val="24"/>
+          <w:szCs w:val="24"/>
+        </w:rPr>
+      </w:pPr>
+    </w:p>
+    <w:p>
+      <w:pPr>
+        <w:pBdr>
+          <w:bottom w:val="single" w:sz="6" w:space="1" w:color="auto"/>
+        </w:pBdr>
+        <w:spacing w:after="0" w:line="276" w:lineRule="auto"/>
+        <w:rPr>
+          <w:sz w:val="24"/>
+          <w:szCs w:val="24"/>
+        </w:rPr>
+      </w:pPr>
+      <w:r>
+        <w:rPr>
+          <w:sz w:val="24"/>
+          <w:szCs w:val="24"/>
+        </w:rPr>
+        <w:t>server side code??</w:t>
+      </w:r>
+    </w:p>
+    <w:p>
+      <w:pPr>
+        <w:pBdr>
+          <w:bottom w:val="single" w:sz="6" w:space="1" w:color="auto"/>
+        </w:pBdr>
+        <w:spacing w:after="0" w:line="276" w:lineRule="auto"/>
+        <w:rPr>
+          <w:sz w:val="24"/>
+          <w:szCs w:val="24"/>
+        </w:rPr>
+      </w:pPr>
+    </w:p>
+    <w:p>
+      <w:pPr>
+        <w:pBdr>
+          <w:bottom w:val="single" w:sz="6" w:space="1" w:color="auto"/>
+        </w:pBdr>
+        <w:spacing w:after="0" w:line="276" w:lineRule="auto"/>
+        <w:rPr>
+          <w:sz w:val="24"/>
+          <w:szCs w:val="24"/>
+        </w:rPr>
+      </w:pPr>
+      <w:r>
+        <w:rPr>
+          <w:sz w:val="24"/>
+          <w:szCs w:val="24"/>
+        </w:rPr>
+        <w:t>###</w:t>
+      </w:r>
+    </w:p>
+    <w:p>
+      <w:pPr>
+        <w:pBdr>
+          <w:bottom w:val="single" w:sz="6" w:space="1" w:color="auto"/>
+        </w:pBdr>
+        <w:spacing w:after="0" w:line="276" w:lineRule="auto"/>
+        <w:rPr>
+          <w:sz w:val="24"/>
+          <w:szCs w:val="24"/>
+        </w:rPr>
+      </w:pPr>
+      <w:r>
+        <w:rPr>
+          <w:sz w:val="24"/>
+          <w:szCs w:val="24"/>
+        </w:rPr>
+        <w:t xml:space="preserve">async funtion always returns a promise. </w:t>
+      </w:r>
+    </w:p>
+    <w:p>
+      <w:pPr>
+        <w:pBdr>
+          <w:bottom w:val="single" w:sz="6" w:space="1" w:color="auto"/>
+        </w:pBdr>
+        <w:spacing w:after="0" w:line="276" w:lineRule="auto"/>
+        <w:rPr>
+          <w:sz w:val="24"/>
+          <w:szCs w:val="24"/>
+        </w:rPr>
+      </w:pPr>
+      <w:r>
+        <w:rPr>
+          <w:sz w:val="24"/>
+          <w:szCs w:val="24"/>
+        </w:rPr>
+        <w:t>if we throw error inside of a promise, that error will cause that promise to reject.</w:t>
+      </w:r>
+    </w:p>
+    <w:p>
+      <w:pPr>
+        <w:pBdr>
+          <w:bottom w:val="single" w:sz="6" w:space="1" w:color="auto"/>
+        </w:pBdr>
+        <w:spacing w:after="0" w:line="276" w:lineRule="auto"/>
+        <w:rPr>
+          <w:sz w:val="24"/>
+          <w:szCs w:val="24"/>
+        </w:rPr>
+      </w:pPr>
+      <w:r>
+        <w:rPr>
+          <w:sz w:val="24"/>
+          <w:szCs w:val="24"/>
+        </w:rPr>
+        <w:t>###</w:t>
+      </w:r>
+    </w:p>
+    <w:p>
+      <w:pPr>
+        <w:spacing w:after="0" w:line="276" w:lineRule="auto"/>
+        <w:rPr>
+          <w:sz w:val="24"/>
+          <w:szCs w:val="24"/>
+        </w:rPr>
+      </w:pPr>
+    </w:p>
+    <w:p>
+      <w:pPr>
+        <w:spacing w:after="0" w:line="276" w:lineRule="auto"/>
+        <w:rPr>
+          <w:sz w:val="24"/>
+          <w:szCs w:val="24"/>
+        </w:rPr>
+      </w:pPr>
+    </w:p>
+    <w:p>
+      <w:pPr>
+        <w:spacing w:after="0" w:line="276" w:lineRule="auto"/>
+        <w:rPr>
+          <w:sz w:val="24"/>
+          <w:szCs w:val="24"/>
+        </w:rPr>
+      </w:pPr>
+    </w:p>
+    <w:p>
+      <w:pPr>
+        <w:spacing w:after="0" w:line="276" w:lineRule="auto"/>
+        <w:rPr>
+          <w:sz w:val="24"/>
+          <w:szCs w:val="24"/>
+        </w:rPr>
+      </w:pPr>
+    </w:p>
+    <w:p>
+      <w:pPr>
+        <w:spacing w:after="0" w:line="276" w:lineRule="auto"/>
+        <w:rPr>
+          <w:sz w:val="24"/>
+          <w:szCs w:val="24"/>
+        </w:rPr>
+      </w:pPr>
+    </w:p>
+    <w:p>
+      <w:pPr>
+        <w:spacing w:after="0" w:line="276" w:lineRule="auto"/>
+        <w:rPr>
+          <w:sz w:val="24"/>
+          <w:szCs w:val="24"/>
+        </w:rPr>
+      </w:pPr>
+    </w:p>
+    <w:p>
+      <w:pPr>
+        <w:spacing w:after="0" w:line="276" w:lineRule="auto"/>
+        <w:rPr>
+          <w:sz w:val="24"/>
+          <w:szCs w:val="24"/>
+        </w:rPr>
+      </w:pPr>
+    </w:p>
+    <w:p>
+      <w:pPr>
+        <w:spacing w:after="0" w:line="276" w:lineRule="auto"/>
+        <w:rPr>
+          <w:sz w:val="24"/>
+          <w:szCs w:val="24"/>
+        </w:rPr>
+      </w:pPr>
+    </w:p>
+    <w:p>
+      <w:pPr>
+        <w:spacing w:after="0" w:line="276" w:lineRule="auto"/>
+        <w:rPr>
+          <w:sz w:val="24"/>
+          <w:szCs w:val="24"/>
+        </w:rPr>
+      </w:pPr>
+    </w:p>
+    <w:p>
+      <w:pPr>
+        <w:spacing w:after="0" w:line="276" w:lineRule="auto"/>
+        <w:rPr>
+          <w:sz w:val="24"/>
+          <w:szCs w:val="24"/>
+        </w:rPr>
+      </w:pPr>
+    </w:p>
+    <w:p>
+      <w:pPr>
+        <w:spacing w:after="0" w:line="276" w:lineRule="auto"/>
+        <w:rPr>
+          <w:sz w:val="24"/>
+          <w:szCs w:val="24"/>
+        </w:rPr>
+      </w:pPr>
+    </w:p>
+    <w:p>
+      <w:pPr>
+        <w:spacing w:after="0" w:line="276" w:lineRule="auto"/>
+        <w:rPr>
+          <w:sz w:val="24"/>
+          <w:szCs w:val="24"/>
+        </w:rPr>
+      </w:pPr>
+    </w:p>
+    <w:p>
+      <w:pPr>
+        <w:spacing w:after="0" w:line="276" w:lineRule="auto"/>
+        <w:rPr>
+          <w:sz w:val="24"/>
+          <w:szCs w:val="24"/>
+        </w:rPr>
+      </w:pPr>
+    </w:p>
+    <w:p>
+      <w:pPr>
+        <w:spacing w:after="0" w:line="276" w:lineRule="auto"/>
+        <w:rPr>
+          <w:sz w:val="24"/>
+          <w:szCs w:val="24"/>
+        </w:rPr>
+      </w:pPr>
+    </w:p>
+    <w:p>
+      <w:pPr>
+        <w:spacing w:after="0" w:line="276" w:lineRule="auto"/>
+        <w:rPr>
+          <w:sz w:val="24"/>
+          <w:szCs w:val="24"/>
+        </w:rPr>
+      </w:pPr>
+    </w:p>
+    <w:p>
+      <w:pPr>
+        <w:spacing w:after="0" w:line="276" w:lineRule="auto"/>
+        <w:rPr>
+          <w:sz w:val="24"/>
+          <w:szCs w:val="24"/>
+        </w:rPr>
+      </w:pPr>
+    </w:p>
+    <w:p>
+      <w:pPr>
+        <w:spacing w:after="0" w:line="276" w:lineRule="auto"/>
+        <w:rPr>
+          <w:sz w:val="24"/>
+          <w:szCs w:val="24"/>
+        </w:rPr>
+      </w:pPr>
+    </w:p>
+    <w:p>
+      <w:pPr>
+        <w:spacing w:after="0" w:line="276" w:lineRule="auto"/>
+        <w:rPr>
+          <w:sz w:val="24"/>
+          <w:szCs w:val="24"/>
+        </w:rPr>
+      </w:pPr>
+    </w:p>
+    <w:p>
+      <w:pPr>
+        <w:spacing w:after="0" w:line="276" w:lineRule="auto"/>
+        <w:rPr>
+          <w:sz w:val="24"/>
+          <w:szCs w:val="24"/>
+        </w:rPr>
+      </w:pPr>
+    </w:p>
+    <w:p>
+      <w:pPr>
+        <w:spacing w:after="0" w:line="276" w:lineRule="auto"/>
+        <w:rPr>
+          <w:sz w:val="24"/>
+          <w:szCs w:val="24"/>
+        </w:rPr>
+      </w:pPr>
+      <w:r>
+        <w:rPr>
+          <w:sz w:val="24"/>
+          <w:szCs w:val="24"/>
+        </w:rPr>
+        <w:lastRenderedPageBreak/>
         <w:t xml:space="preserve">This is the page with the available meals. Order amounts can be </w:t>
       </w:r>
       <w:r>
@@ -349,69 +740,26 @@
           <w:szCs w:val="24"/>
         </w:rPr>
       </w:pPr>
-    </w:p>
-    <w:p>
-      <w:pPr>
-        <w:rPr>
-          <w:sz w:val="24"/>
-          <w:szCs w:val="24"/>
-        </w:rPr>
-      </w:pPr>
-    </w:p>
-    <w:p>
-      <w:pPr>
-        <w:rPr>
-          <w:sz w:val="24"/>
-          <w:szCs w:val="24"/>
-        </w:rPr>
-      </w:pPr>
-    </w:p>
-    <w:p>
-      <w:pPr>
-        <w:rPr>
-          <w:sz w:val="24"/>
-          <w:szCs w:val="24"/>
-        </w:rPr>
-      </w:pPr>
-    </w:p>
-    <w:p>
-      <w:pPr>
-        <w:rPr>
-          <w:sz w:val="24"/>
-          <w:szCs w:val="24"/>
-        </w:rPr>
-      </w:pPr>
-    </w:p>
-    <w:p>
-      <w:pPr>
-        <w:rPr>
-          <w:sz w:val="24"/>
-          <w:szCs w:val="24"/>
-        </w:rPr>
-      </w:pPr>
-    </w:p>
-    <w:p>
-      <w:pPr>
-        <w:rPr>
-          <w:sz w:val="24"/>
-          <w:szCs w:val="24"/>
-        </w:rPr>
-      </w:pPr>
-    </w:p>
-    <w:p>
-      <w:pPr>
-        <w:rPr>
-          <w:sz w:val="24"/>
-          <w:szCs w:val="24"/>
-        </w:rPr>
-      </w:pPr>
-      <w:r>
-        <w:rPr>
-          <w:sz w:val="24"/>
-          <w:szCs w:val="24"/>
-        </w:rPr>
-        <w:lastRenderedPageBreak/>
-        <w:t>This modal is the cart item, customers can see their amount of items and total expense from here.</w:t>
+      <w:r>
+        <w:rPr>
+          <w:sz w:val="24"/>
+          <w:szCs w:val="24"/>
+        </w:rPr>
+        <w:t xml:space="preserve">This modal is the cart item, customers can see their </w:t>
+      </w:r>
+      <w:r>
+        <w:rPr>
+          <w:sz w:val="24"/>
+          <w:szCs w:val="24"/>
+        </w:rPr>
+        <w:t>number</w:t>
+      </w:r>
+      <w:r>
+        <w:rPr>
+          <w:sz w:val="24"/>
+          <w:szCs w:val="24"/>
+        </w:rPr>
+        <w:t xml:space="preserve"> of items and total expense from here.</w:t>
       </w:r>
     </w:p>
     <w:p>
@@ -458,6 +806,86 @@
                     <a:xfrm>
                       <a:off x="0" y="0"/>
                       <a:ext cx="6858000" cy="4201795"/>
+                    </a:xfrm>
+                    <a:prstGeom prst="rect">
+                      <a:avLst/>
+                    </a:prstGeom>
+                  </pic:spPr>
+                </pic:pic>
+              </a:graphicData>
+            </a:graphic>
+          </wp:inline>
+        </w:drawing>
+      </w:r>
+    </w:p>
+    <w:p>
+      <w:pPr>
+        <w:rPr>
+          <w:sz w:val="24"/>
+          <w:szCs w:val="24"/>
+        </w:rPr>
+      </w:pPr>
+      <w:r>
+        <w:rPr>
+          <w:sz w:val="24"/>
+          <w:szCs w:val="24"/>
+        </w:rPr>
+        <w:lastRenderedPageBreak/>
+        <w:t>Clicking on order button extends the modal, a form is opened.</w:t>
+      </w:r>
+      <w:r>
+        <w:rPr>
+          <w:sz w:val="24"/>
+          <w:szCs w:val="24"/>
+        </w:rPr>
+        <w:br/>
+        <w:t>clicking on confirm button sends post request to database through the api.</w:t>
+      </w:r>
+    </w:p>
+    <w:p>
+      <w:pPr>
+        <w:rPr>
+          <w:sz w:val="24"/>
+          <w:szCs w:val="24"/>
+        </w:rPr>
+      </w:pPr>
+      <w:r>
+        <w:rPr>
+          <w:noProof/>
+          <w:sz w:val="24"/>
+          <w:szCs w:val="24"/>
+        </w:rPr>
+        <w:drawing>
+          <wp:inline distT="0" distB="0" distL="0" distR="0" wp14:anchorId="1DD0A466" wp14:editId="66E8E2BF">
+            <wp:extent cx="6858000" cy="3413760"/>
+            <wp:effectExtent l="0" t="0" r="0" b="0"/>
+            <wp:docPr id="1687635430" name="Picture 1"/>
+            <wp:cNvGraphicFramePr>
+              <a:graphicFrameLocks xmlns:a="http://schemas.openxmlformats.org/drawingml/2006/main" noChangeAspect="1"/>
+            </wp:cNvGraphicFramePr>
+            <a:graphic xmlns:a="http://schemas.openxmlformats.org/drawingml/2006/main">
+              <a:graphicData uri="http://schemas.openxmlformats.org/drawingml/2006/picture">
+                <pic:pic xmlns:pic="http://schemas.openxmlformats.org/drawingml/2006/picture">
+                  <pic:nvPicPr>
+                    <pic:cNvPr id="1687635430" name="Picture 1687635430"/>
+                    <pic:cNvPicPr/>
+                  </pic:nvPicPr>
+                  <pic:blipFill>
+                    <a:blip r:embed="rId6">
+                      <a:extLst>
+                        <a:ext uri="{28A0092B-C50C-407E-A947-70E740481C1C}">
+                          <a14:useLocalDpi xmlns:a14="http://schemas.microsoft.com/office/drawing/2010/main" val="0"/>
+                        </a:ext>
+                      </a:extLst>
+                    </a:blip>
+                    <a:stretch>
+                      <a:fillRect/>
+                    </a:stretch>
+                  </pic:blipFill>
+                  <pic:spPr>
+                    <a:xfrm>
+                      <a:off x="0" y="0"/>
+                      <a:ext cx="6858000" cy="3413760"/>
                     </a:xfrm>
                     <a:prstGeom prst="rect">
                       <a:avLst/>

</xml_diff>